<commit_message>
Added some projects to the Interfaces Solution
</commit_message>
<xml_diff>
--- a/Exercises/05. CSharp-OOP-Basics-Interfaces-And-Abstraction-Exercises.docx
+++ b/Exercises/05. CSharp-OOP-Basics-Interfaces-And-Abstraction-Exercises.docx
@@ -21,7 +21,7 @@
         <w:rPr>
           <w:sz w:val="52"/>
         </w:rPr>
-        <w:t>: Interfaces</w:t>
+        <w:t>: Interfaces and Abstraction</w:t>
       </w:r>
     </w:p>
     <w:p>
@@ -31,35 +31,35 @@
       <w:r>
         <w:rPr>
           <w:b/>
-          <w:bCs/>
         </w:rPr>
         <w:t>exercise assignments</w:t>
       </w:r>
       <w:r>
-        <w:t xml:space="preserve"> for the </w:t>
+        <w:t xml:space="preserve"> for the</w:t>
+      </w:r>
+      <w:r>
+        <w:t xml:space="preserve"> </w:t>
       </w:r>
       <w:hyperlink r:id="rId8">
         <w:r>
           <w:rPr>
             <w:rStyle w:val="InternetLink"/>
-            <w:noProof/>
           </w:rPr>
-          <w:t xml:space="preserve">"CSharp </w:t>
+          <w:t>"C# OOP Basics" course @ Software University</w:t>
         </w:r>
+      </w:hyperlink>
+      <w:r>
+        <w:t xml:space="preserve">. </w:t>
+      </w:r>
+    </w:p>
+    <w:p>
+      <w:r>
+        <w:t xml:space="preserve">Please submit your solutions (source code) of all below described problems in </w:t>
+      </w:r>
+      <w:hyperlink r:id="rId9">
         <w:r>
           <w:rPr>
             <w:rStyle w:val="InternetLink"/>
-          </w:rPr>
-          <w:t>OOP Basics" course @ Software University</w:t>
-        </w:r>
-      </w:hyperlink>
-      <w:r>
-        <w:t xml:space="preserve">. Please submit your solutions (source code) of all below described problems in </w:t>
-      </w:r>
-      <w:hyperlink r:id="rId9" w:history="1">
-        <w:r>
-          <w:rPr>
-            <w:rStyle w:val="Hyperlink"/>
           </w:rPr>
           <w:t>Judge</w:t>
         </w:r>
@@ -81,7 +81,12 @@
         <w:spacing w:before="120" w:after="80"/>
         <w:ind w:left="0" w:firstLine="0"/>
         <w:jc w:val="both"/>
-      </w:pPr>
+        <w:rPr>
+          <w:noProof/>
+        </w:rPr>
+      </w:pPr>
+      <w:bookmarkStart w:id="0" w:name="_GoBack"/>
+      <w:bookmarkEnd w:id="0"/>
       <w:r>
         <w:t xml:space="preserve">Define an Interface </w:t>
       </w:r>
@@ -90,6 +95,56 @@
           <w:noProof/>
         </w:rPr>
         <w:t>IPerson</w:t>
+      </w:r>
+    </w:p>
+    <w:p>
+      <w:pPr>
+        <w:rPr>
+          <w:lang w:val="en-GB"/>
+        </w:rPr>
+      </w:pPr>
+      <w:r>
+        <w:rPr>
+          <w:b/>
+          <w:lang w:val="en-GB"/>
+        </w:rPr>
+        <w:t>NOTE</w:t>
+      </w:r>
+      <w:r>
+        <w:rPr>
+          <w:lang w:val="en-GB"/>
+        </w:rPr>
+        <w:t xml:space="preserve">: You need a </w:t>
+      </w:r>
+      <w:r>
+        <w:rPr>
+          <w:lang w:val="en-GB"/>
+        </w:rPr>
+        <w:t xml:space="preserve">public </w:t>
+      </w:r>
+      <w:r>
+        <w:rPr>
+          <w:rStyle w:val="CodeChar"/>
+        </w:rPr>
+        <w:t>StartUp</w:t>
+      </w:r>
+      <w:r>
+        <w:rPr>
+          <w:lang w:val="en-GB"/>
+        </w:rPr>
+        <w:t xml:space="preserve"> class with the namespace </w:t>
+      </w:r>
+      <w:r>
+        <w:rPr>
+          <w:rStyle w:val="CodeChar"/>
+        </w:rPr>
+        <w:t>PersonInfo</w:t>
+      </w:r>
+      <w:r>
+        <w:rPr>
+          <w:lang w:val="en-GB"/>
+        </w:rPr>
+        <w:t>.</w:t>
       </w:r>
     </w:p>
     <w:p>
@@ -256,8 +311,8 @@
                 <w:highlight w:val="white"/>
               </w:rPr>
             </w:pPr>
-            <w:bookmarkStart w:id="0" w:name="OLE_LINK1"/>
-            <w:bookmarkStart w:id="1" w:name="OLE_LINK2"/>
+            <w:bookmarkStart w:id="1" w:name="OLE_LINK1"/>
+            <w:bookmarkStart w:id="2" w:name="OLE_LINK2"/>
             <w:r>
               <w:rPr>
                 <w:rFonts w:ascii="Consolas" w:hAnsi="Consolas" w:cs="Consolas"/>
@@ -542,8 +597,8 @@
               </w:rPr>
               <w:t>.WriteLine(person.Age);</w:t>
             </w:r>
-            <w:bookmarkEnd w:id="0"/>
             <w:bookmarkEnd w:id="1"/>
+            <w:bookmarkEnd w:id="2"/>
           </w:p>
         </w:tc>
       </w:tr>
@@ -714,6 +769,51 @@
       </w:r>
     </w:p>
     <w:p>
+      <w:r>
+        <w:rPr>
+          <w:b/>
+          <w:lang w:val="en-GB"/>
+        </w:rPr>
+        <w:t>NOTE</w:t>
+      </w:r>
+      <w:r>
+        <w:rPr>
+          <w:lang w:val="en-GB"/>
+        </w:rPr>
+        <w:t xml:space="preserve">: You need a </w:t>
+      </w:r>
+      <w:r>
+        <w:rPr>
+          <w:lang w:val="en-GB"/>
+        </w:rPr>
+        <w:t xml:space="preserve">public </w:t>
+      </w:r>
+      <w:r>
+        <w:rPr>
+          <w:rStyle w:val="CodeChar"/>
+        </w:rPr>
+        <w:t>StartUp</w:t>
+      </w:r>
+      <w:r>
+        <w:rPr>
+          <w:lang w:val="en-GB"/>
+        </w:rPr>
+        <w:t xml:space="preserve"> class with the namespace </w:t>
+      </w:r>
+      <w:r>
+        <w:rPr>
+          <w:rStyle w:val="CodeChar"/>
+        </w:rPr>
+        <w:t>PersonInfo</w:t>
+      </w:r>
+      <w:r>
+        <w:rPr>
+          <w:lang w:val="en-GB"/>
+        </w:rPr>
+        <w:t>.</w:t>
+      </w:r>
+    </w:p>
+    <w:p>
       <w:pPr>
         <w:jc w:val="both"/>
       </w:pPr>
@@ -804,8 +904,8 @@
         </w:rPr>
         <w:t xml:space="preserve"> property </w:t>
       </w:r>
-      <w:bookmarkStart w:id="2" w:name="OLE_LINK5"/>
-      <w:bookmarkStart w:id="3" w:name="OLE_LINK6"/>
+      <w:bookmarkStart w:id="3" w:name="OLE_LINK5"/>
+      <w:bookmarkStart w:id="4" w:name="OLE_LINK6"/>
       <w:r>
         <w:rPr>
           <w:b/>
@@ -819,8 +919,8 @@
         </w:rPr>
         <w:t xml:space="preserve"> </w:t>
       </w:r>
-      <w:bookmarkEnd w:id="2"/>
       <w:bookmarkEnd w:id="3"/>
+      <w:bookmarkEnd w:id="4"/>
       <w:r>
         <w:rPr>
           <w:noProof/>
@@ -895,8 +995,8 @@
                 <w:highlight w:val="white"/>
               </w:rPr>
             </w:pPr>
-            <w:bookmarkStart w:id="4" w:name="OLE_LINK3"/>
-            <w:bookmarkStart w:id="5" w:name="OLE_LINK4"/>
+            <w:bookmarkStart w:id="5" w:name="OLE_LINK3"/>
+            <w:bookmarkStart w:id="6" w:name="OLE_LINK4"/>
             <w:r>
               <w:rPr>
                 <w:rFonts w:ascii="Consolas" w:hAnsi="Consolas" w:cs="Consolas"/>
@@ -1307,8 +1407,8 @@
               </w:rPr>
               <w:t>(name, age, id, birthdate);</w:t>
             </w:r>
-            <w:bookmarkEnd w:id="4"/>
             <w:bookmarkEnd w:id="5"/>
+            <w:bookmarkEnd w:id="6"/>
           </w:p>
           <w:p>
             <w:pPr>
@@ -1503,6 +1603,7 @@
                 <w:rFonts w:ascii="Consolas" w:hAnsi="Consolas" w:cs="Consolas"/>
                 <w:noProof/>
               </w:rPr>
+              <w:lastRenderedPageBreak/>
               <w:t>9105152287</w:t>
             </w:r>
           </w:p>
@@ -1540,6 +1641,7 @@
                 <w:rFonts w:ascii="Consolas" w:hAnsi="Consolas" w:cs="Consolas"/>
                 <w:noProof/>
               </w:rPr>
+              <w:lastRenderedPageBreak/>
               <w:t>9105152287</w:t>
             </w:r>
           </w:p>
@@ -1577,7 +1679,6 @@
         <w:jc w:val="both"/>
       </w:pPr>
       <w:r>
-        <w:lastRenderedPageBreak/>
         <w:t>Ferrari</w:t>
       </w:r>
     </w:p>
@@ -1627,75 +1728,18 @@
         </w:rPr>
         <w:t>"</w:t>
       </w:r>
-      <w:bookmarkStart w:id="6" w:name="__DdeLink__1766_1236768407"/>
+      <w:bookmarkStart w:id="7" w:name="__DdeLink__1766_1236768407"/>
+      <w:bookmarkStart w:id="8" w:name="OLE_LINK7"/>
+      <w:bookmarkStart w:id="9" w:name="OLE_LINK8"/>
       <w:r>
         <w:rPr>
           <w:b/>
         </w:rPr>
         <w:t>488-Spider</w:t>
-      </w:r>
-      <w:bookmarkEnd w:id="6"/>
-      <w:r>
-        <w:rPr>
-          <w:b/>
-        </w:rPr>
-        <w:t>"</w:t>
-      </w:r>
-      <w:r>
-        <w:t xml:space="preserve"> and it has a </w:t>
-      </w:r>
-      <w:r>
-        <w:rPr>
-          <w:b/>
-        </w:rPr>
-        <w:t>driver</w:t>
-      </w:r>
-      <w:r>
-        <w:t xml:space="preserve">. Your Ferrari should have functionality to </w:t>
-      </w:r>
-      <w:r>
-        <w:rPr>
-          <w:b/>
-        </w:rPr>
-        <w:t>use brakes</w:t>
-      </w:r>
-      <w:r>
-        <w:t xml:space="preserve"> and </w:t>
-      </w:r>
-      <w:r>
-        <w:rPr>
-          <w:b/>
-        </w:rPr>
-        <w:t>push the gas pedal</w:t>
-      </w:r>
-      <w:r>
-        <w:t xml:space="preserve">. When the </w:t>
-      </w:r>
-      <w:r>
-        <w:rPr>
-          <w:b/>
-        </w:rPr>
-        <w:t>brakes</w:t>
-      </w:r>
-      <w:r>
-        <w:t xml:space="preserve"> are pushed down </w:t>
-      </w:r>
-      <w:r>
-        <w:rPr>
-          <w:b/>
-        </w:rPr>
-        <w:t>print "</w:t>
-      </w:r>
-      <w:bookmarkStart w:id="7" w:name="__DdeLink__1762_1236768407"/>
-      <w:bookmarkStart w:id="8" w:name="OLE_LINK9"/>
-      <w:r>
-        <w:rPr>
-          <w:b/>
-        </w:rPr>
-        <w:t>Brakes!</w:t>
       </w:r>
       <w:bookmarkEnd w:id="7"/>
       <w:bookmarkEnd w:id="8"/>
+      <w:bookmarkEnd w:id="9"/>
       <w:r>
         <w:rPr>
           <w:b/>
@@ -1703,6 +1747,69 @@
         <w:t>"</w:t>
       </w:r>
       <w:r>
+        <w:t xml:space="preserve"> and it has a </w:t>
+      </w:r>
+      <w:r>
+        <w:rPr>
+          <w:b/>
+        </w:rPr>
+        <w:t>driver</w:t>
+      </w:r>
+      <w:r>
+        <w:t xml:space="preserve">. Your Ferrari should have functionality to </w:t>
+      </w:r>
+      <w:r>
+        <w:rPr>
+          <w:b/>
+        </w:rPr>
+        <w:t>use brakes</w:t>
+      </w:r>
+      <w:r>
+        <w:t xml:space="preserve"> and </w:t>
+      </w:r>
+      <w:r>
+        <w:rPr>
+          <w:b/>
+        </w:rPr>
+        <w:t>push the gas pedal</w:t>
+      </w:r>
+      <w:r>
+        <w:t xml:space="preserve">. When the </w:t>
+      </w:r>
+      <w:r>
+        <w:rPr>
+          <w:b/>
+        </w:rPr>
+        <w:t>brakes</w:t>
+      </w:r>
+      <w:r>
+        <w:t xml:space="preserve"> are pushed down </w:t>
+      </w:r>
+      <w:r>
+        <w:rPr>
+          <w:b/>
+        </w:rPr>
+        <w:t>print "</w:t>
+      </w:r>
+      <w:bookmarkStart w:id="10" w:name="__DdeLink__1762_1236768407"/>
+      <w:bookmarkStart w:id="11" w:name="OLE_LINK9"/>
+      <w:bookmarkStart w:id="12" w:name="OLE_LINK30"/>
+      <w:r>
+        <w:rPr>
+          <w:b/>
+        </w:rPr>
+        <w:t>Brakes!</w:t>
+      </w:r>
+      <w:bookmarkEnd w:id="10"/>
+      <w:bookmarkEnd w:id="11"/>
+      <w:bookmarkEnd w:id="12"/>
+      <w:r>
+        <w:rPr>
+          <w:b/>
+        </w:rPr>
+        <w:t>"</w:t>
+      </w:r>
+      <w:r>
         <w:t xml:space="preserve">, and when the </w:t>
       </w:r>
       <w:r>
@@ -1720,8 +1827,9 @@
         </w:rPr>
         <w:t>"</w:t>
       </w:r>
-      <w:bookmarkStart w:id="9" w:name="__DdeLink__1764_1236768407"/>
-      <w:bookmarkStart w:id="10" w:name="OLE_LINK10"/>
+      <w:bookmarkStart w:id="13" w:name="__DdeLink__1764_1236768407"/>
+      <w:bookmarkStart w:id="14" w:name="OLE_LINK10"/>
+      <w:bookmarkStart w:id="15" w:name="OLE_LINK29"/>
       <w:r>
         <w:rPr>
           <w:b/>
@@ -1735,8 +1843,9 @@
         </w:rPr>
         <w:t xml:space="preserve"> sA!</w:t>
       </w:r>
-      <w:bookmarkEnd w:id="9"/>
-      <w:bookmarkEnd w:id="10"/>
+      <w:bookmarkEnd w:id="13"/>
+      <w:bookmarkEnd w:id="14"/>
+      <w:bookmarkEnd w:id="15"/>
       <w:r>
         <w:rPr>
           <w:b/>
@@ -1786,23 +1895,15 @@
         <w:t>set the driver's name</w:t>
       </w:r>
       <w:r>
-        <w:t xml:space="preserve"> to the passed one in the input. After that, print the info. </w:t>
-      </w:r>
-      <w:proofErr w:type="gramStart"/>
-      <w:r>
-        <w:t>Take a look</w:t>
-      </w:r>
-      <w:proofErr w:type="gramEnd"/>
-      <w:r>
-        <w:t xml:space="preserve"> at the Examples to understand the task better.</w:t>
+        <w:t xml:space="preserve"> to the passed one in the input. After that, print the info. Take a look at the Examples to understand the task better.</w:t>
       </w:r>
     </w:p>
     <w:p>
       <w:pPr>
         <w:pStyle w:val="Heading3"/>
       </w:pPr>
-      <w:bookmarkStart w:id="11" w:name="__DdeLink__1787_1236768407"/>
-      <w:bookmarkEnd w:id="11"/>
+      <w:bookmarkStart w:id="16" w:name="__DdeLink__1787_1236768407"/>
+      <w:bookmarkEnd w:id="16"/>
       <w:r>
         <w:t>Input</w:t>
       </w:r>
@@ -2223,8 +2324,10 @@
                 <w:noProof/>
               </w:rPr>
             </w:pPr>
-            <w:bookmarkStart w:id="12" w:name="OLE_LINK11"/>
-            <w:bookmarkStart w:id="13" w:name="OLE_LINK12"/>
+            <w:bookmarkStart w:id="17" w:name="OLE_LINK11"/>
+            <w:bookmarkStart w:id="18" w:name="OLE_LINK12"/>
+            <w:bookmarkStart w:id="19" w:name="OLE_LINK31"/>
+            <w:bookmarkStart w:id="20" w:name="OLE_LINK32"/>
             <w:r>
               <w:rPr>
                 <w:rFonts w:ascii="Consolas" w:hAnsi="Consolas" w:cs="Consolas"/>
@@ -2232,8 +2335,8 @@
               </w:rPr>
               <w:t>488-Spider</w:t>
             </w:r>
-            <w:bookmarkEnd w:id="12"/>
-            <w:bookmarkEnd w:id="13"/>
+            <w:bookmarkEnd w:id="17"/>
+            <w:bookmarkEnd w:id="18"/>
             <w:r>
               <w:rPr>
                 <w:rFonts w:ascii="Consolas" w:hAnsi="Consolas" w:cs="Consolas"/>
@@ -2241,6 +2344,8 @@
               </w:rPr>
               <w:t>/Brakes!/Zadu6avam sA!/Bat Giorgi</w:t>
             </w:r>
+            <w:bookmarkEnd w:id="19"/>
+            <w:bookmarkEnd w:id="20"/>
           </w:p>
         </w:tc>
       </w:tr>
@@ -2597,6 +2702,7 @@
         <w:pStyle w:val="Heading3"/>
       </w:pPr>
       <w:r>
+        <w:lastRenderedPageBreak/>
         <w:t>Output</w:t>
       </w:r>
     </w:p>
@@ -2643,7 +2749,6 @@
         <w:spacing w:before="0" w:after="0" w:line="240" w:lineRule="auto"/>
       </w:pPr>
       <w:r>
-        <w:lastRenderedPageBreak/>
         <w:t>The functionality of calling phones is printing on the console the number which are being called in the format:</w:t>
       </w:r>
     </w:p>
@@ -2659,12 +2764,12 @@
           <w:bCs/>
         </w:rPr>
       </w:pPr>
-      <w:bookmarkStart w:id="14" w:name="__DdeLink__585_916938617"/>
-      <w:bookmarkStart w:id="15" w:name="__DdeLink__581_916938617"/>
-      <w:bookmarkStart w:id="16" w:name="OLE_LINK13"/>
-      <w:bookmarkStart w:id="17" w:name="OLE_LINK14"/>
-      <w:bookmarkEnd w:id="14"/>
-      <w:bookmarkEnd w:id="15"/>
+      <w:bookmarkStart w:id="21" w:name="__DdeLink__585_916938617"/>
+      <w:bookmarkStart w:id="22" w:name="__DdeLink__581_916938617"/>
+      <w:bookmarkStart w:id="23" w:name="OLE_LINK13"/>
+      <w:bookmarkStart w:id="24" w:name="OLE_LINK14"/>
+      <w:bookmarkEnd w:id="21"/>
+      <w:bookmarkEnd w:id="22"/>
       <w:r>
         <w:rPr>
           <w:rFonts w:ascii="Consolas" w:hAnsi="Consolas"/>
@@ -2673,8 +2778,8 @@
         </w:rPr>
         <w:t xml:space="preserve">Calling... </w:t>
       </w:r>
-      <w:bookmarkEnd w:id="16"/>
-      <w:bookmarkEnd w:id="17"/>
+      <w:bookmarkEnd w:id="23"/>
+      <w:bookmarkEnd w:id="24"/>
       <w:r>
         <w:rPr>
           <w:rFonts w:ascii="Consolas" w:hAnsi="Consolas"/>
@@ -2727,9 +2832,9 @@
           <w:bCs/>
         </w:rPr>
       </w:pPr>
-      <w:bookmarkStart w:id="18" w:name="OLE_LINK15"/>
-      <w:bookmarkStart w:id="19" w:name="OLE_LINK16"/>
-      <w:bookmarkStart w:id="20" w:name="__DdeLink__583_916938617"/>
+      <w:bookmarkStart w:id="25" w:name="OLE_LINK15"/>
+      <w:bookmarkStart w:id="26" w:name="OLE_LINK16"/>
+      <w:bookmarkStart w:id="27" w:name="__DdeLink__583_916938617"/>
       <w:r>
         <w:rPr>
           <w:rFonts w:ascii="Consolas" w:hAnsi="Consolas"/>
@@ -2738,8 +2843,8 @@
         </w:rPr>
         <w:t xml:space="preserve">Browsing: </w:t>
       </w:r>
-      <w:bookmarkEnd w:id="18"/>
-      <w:bookmarkEnd w:id="19"/>
+      <w:bookmarkEnd w:id="25"/>
+      <w:bookmarkEnd w:id="26"/>
       <w:r>
         <w:rPr>
           <w:rFonts w:ascii="Consolas" w:hAnsi="Consolas"/>
@@ -2748,8 +2853,8 @@
         </w:rPr>
         <w:t>&lt;site&gt;</w:t>
       </w:r>
-      <w:bookmarkStart w:id="21" w:name="OLE_LINK17"/>
-      <w:bookmarkStart w:id="22" w:name="OLE_LINK18"/>
+      <w:bookmarkStart w:id="28" w:name="OLE_LINK17"/>
+      <w:bookmarkStart w:id="29" w:name="OLE_LINK18"/>
       <w:r>
         <w:rPr>
           <w:rFonts w:ascii="Consolas" w:hAnsi="Consolas"/>
@@ -2758,9 +2863,9 @@
         </w:rPr>
         <w:t>!</w:t>
       </w:r>
-      <w:bookmarkEnd w:id="20"/>
-      <w:bookmarkEnd w:id="21"/>
-      <w:bookmarkEnd w:id="22"/>
+      <w:bookmarkEnd w:id="27"/>
+      <w:bookmarkEnd w:id="28"/>
+      <w:bookmarkEnd w:id="29"/>
     </w:p>
     <w:p>
       <w:pPr>
@@ -2786,7 +2891,7 @@
         </w:rPr>
         <w:t xml:space="preserve"> "</w:t>
       </w:r>
-      <w:bookmarkStart w:id="23" w:name="__DdeLink__606_916938617"/>
+      <w:bookmarkStart w:id="30" w:name="__DdeLink__606_916938617"/>
       <w:r>
         <w:rPr>
           <w:b/>
@@ -2794,7 +2899,7 @@
         </w:rPr>
         <w:t>Invalid URL!</w:t>
       </w:r>
-      <w:bookmarkEnd w:id="23"/>
+      <w:bookmarkEnd w:id="30"/>
       <w:r>
         <w:rPr>
           <w:b/>
@@ -2828,7 +2933,27 @@
           <w:b/>
           <w:bCs/>
         </w:rPr>
-        <w:t>"Invalid number!"</w:t>
+        <w:t>"</w:t>
+      </w:r>
+      <w:bookmarkStart w:id="31" w:name="OLE_LINK37"/>
+      <w:bookmarkStart w:id="32" w:name="OLE_LINK38"/>
+      <w:bookmarkStart w:id="33" w:name="OLE_LINK39"/>
+      <w:r>
+        <w:rPr>
+          <w:b/>
+          <w:bCs/>
+        </w:rPr>
+        <w:t>Invalid number!</w:t>
+      </w:r>
+      <w:bookmarkEnd w:id="31"/>
+      <w:bookmarkEnd w:id="32"/>
+      <w:bookmarkEnd w:id="33"/>
+      <w:r>
+        <w:rPr>
+          <w:b/>
+          <w:bCs/>
+        </w:rPr>
+        <w:t>"</w:t>
       </w:r>
       <w:r>
         <w:t xml:space="preserve"> and continue to the next number.</w:t>
@@ -3037,6 +3162,8 @@
             <w:pPr>
               <w:spacing w:after="0" w:line="240" w:lineRule="auto"/>
             </w:pPr>
+            <w:bookmarkStart w:id="34" w:name="OLE_LINK33"/>
+            <w:bookmarkStart w:id="35" w:name="OLE_LINK34"/>
             <w:r>
               <w:rPr>
                 <w:rFonts w:ascii="Consolas" w:eastAsia="Courier New" w:hAnsi="Consolas" w:cs="Consolas"/>
@@ -3044,6 +3171,8 @@
               <w:t>Calling... 0882134215</w:t>
             </w:r>
           </w:p>
+          <w:bookmarkEnd w:id="34"/>
+          <w:bookmarkEnd w:id="35"/>
           <w:p>
             <w:pPr>
               <w:spacing w:after="0" w:line="240" w:lineRule="auto"/>
@@ -3103,6 +3232,8 @@
             <w:pPr>
               <w:spacing w:after="0" w:line="240" w:lineRule="auto"/>
             </w:pPr>
+            <w:bookmarkStart w:id="36" w:name="OLE_LINK35"/>
+            <w:bookmarkStart w:id="37" w:name="OLE_LINK36"/>
             <w:r>
               <w:rPr>
                 <w:rFonts w:ascii="Consolas" w:eastAsia="Courier New" w:hAnsi="Consolas" w:cs="Consolas"/>
@@ -3110,6 +3241,8 @@
               <w:t>Browsing: http://softuni.bg!</w:t>
             </w:r>
           </w:p>
+          <w:bookmarkEnd w:id="36"/>
+          <w:bookmarkEnd w:id="37"/>
           <w:p>
             <w:pPr>
               <w:spacing w:after="0" w:line="240" w:lineRule="auto"/>
@@ -3129,7 +3262,23 @@
               <w:rPr>
                 <w:rFonts w:ascii="Consolas" w:eastAsia="Courier New" w:hAnsi="Consolas" w:cs="Consolas"/>
               </w:rPr>
-              <w:t>Invalid URL!</w:t>
+              <w:t xml:space="preserve">Invalid </w:t>
+            </w:r>
+            <w:bookmarkStart w:id="38" w:name="OLE_LINK40"/>
+            <w:bookmarkStart w:id="39" w:name="OLE_LINK41"/>
+            <w:r>
+              <w:rPr>
+                <w:rFonts w:ascii="Consolas" w:eastAsia="Courier New" w:hAnsi="Consolas" w:cs="Consolas"/>
+              </w:rPr>
+              <w:t>URL</w:t>
+            </w:r>
+            <w:bookmarkEnd w:id="38"/>
+            <w:bookmarkEnd w:id="39"/>
+            <w:r>
+              <w:rPr>
+                <w:rFonts w:ascii="Consolas" w:eastAsia="Courier New" w:hAnsi="Consolas" w:cs="Consolas"/>
+              </w:rPr>
+              <w:t>!</w:t>
             </w:r>
           </w:p>
         </w:tc>
@@ -3436,11 +3585,14 @@
                 <w:noProof/>
               </w:rPr>
             </w:pPr>
-            <w:r>
-              <w:rPr>
-                <w:rFonts w:ascii="Consolas" w:hAnsi="Consolas" w:cs="Consolas"/>
-                <w:noProof/>
-              </w:rPr>
+            <w:bookmarkStart w:id="40" w:name="OLE_LINK42"/>
+            <w:bookmarkStart w:id="41" w:name="OLE_LINK43"/>
+            <w:r>
+              <w:rPr>
+                <w:rFonts w:ascii="Consolas" w:hAnsi="Consolas" w:cs="Consolas"/>
+                <w:noProof/>
+              </w:rPr>
+              <w:lastRenderedPageBreak/>
               <w:t>Pesho 22 9010101122</w:t>
             </w:r>
           </w:p>
@@ -3489,7 +3641,6 @@
                 <w:rFonts w:ascii="Consolas" w:hAnsi="Consolas" w:cs="Consolas"/>
                 <w:noProof/>
               </w:rPr>
-              <w:lastRenderedPageBreak/>
               <w:t>End</w:t>
             </w:r>
           </w:p>
@@ -3508,6 +3659,8 @@
               </w:rPr>
               <w:t>122</w:t>
             </w:r>
+            <w:bookmarkEnd w:id="40"/>
+            <w:bookmarkEnd w:id="41"/>
           </w:p>
         </w:tc>
         <w:tc>
@@ -3526,7 +3679,6 @@
               <w:rPr>
                 <w:rFonts w:ascii="Consolas" w:hAnsi="Consolas" w:cs="Consolas"/>
               </w:rPr>
-              <w:lastRenderedPageBreak/>
               <w:t>9010101122</w:t>
             </w:r>
           </w:p>
@@ -4319,8 +4471,6 @@
               </w:rPr>
               <w:t>Citizen Kane 40 7409073566 07/09/1974</w:t>
             </w:r>
-            <w:bookmarkStart w:id="24" w:name="_GoBack"/>
-            <w:bookmarkEnd w:id="24"/>
           </w:p>
           <w:p>
             <w:pPr>
@@ -4351,6 +4501,7 @@
                 <w:rFonts w:ascii="Consolas" w:hAnsi="Consolas" w:cs="Consolas"/>
                 <w:noProof/>
               </w:rPr>
+              <w:lastRenderedPageBreak/>
               <w:t>1975</w:t>
             </w:r>
           </w:p>
@@ -4372,6 +4523,7 @@
                 <w:rFonts w:ascii="Consolas" w:hAnsi="Consolas" w:cs="Consolas"/>
                 <w:noProof/>
               </w:rPr>
+              <w:lastRenderedPageBreak/>
               <w:t>&lt;empty output&gt;</w:t>
             </w:r>
           </w:p>
@@ -4393,7 +4545,6 @@
         <w:jc w:val="both"/>
       </w:pPr>
       <w:r>
-        <w:lastRenderedPageBreak/>
         <w:t>Food Shortage</w:t>
       </w:r>
     </w:p>
@@ -4494,6 +4645,8 @@
         </w:rPr>
         <w:t xml:space="preserve"> which defines a method </w:t>
       </w:r>
+      <w:bookmarkStart w:id="42" w:name="OLE_LINK44"/>
+      <w:bookmarkStart w:id="43" w:name="OLE_LINK45"/>
       <w:r>
         <w:rPr>
           <w:b/>
@@ -4508,6 +4661,8 @@
         </w:rPr>
         <w:t xml:space="preserve"> </w:t>
       </w:r>
+      <w:bookmarkEnd w:id="42"/>
+      <w:bookmarkEnd w:id="43"/>
       <w:r>
         <w:rPr>
           <w:noProof/>
@@ -5222,6 +5377,7 @@
         <w:jc w:val="both"/>
       </w:pPr>
       <w:r>
+        <w:lastRenderedPageBreak/>
         <w:t>Military Elite</w:t>
       </w:r>
     </w:p>
@@ -5325,7 +5481,6 @@
           <w:b/>
           <w:noProof/>
         </w:rPr>
-        <w:lastRenderedPageBreak/>
         <w:t>Private</w:t>
       </w:r>
       <w:r>
@@ -5345,7 +5500,19 @@
         <w:rPr>
           <w:noProof/>
         </w:rPr>
-        <w:t>(double)</w:t>
+        <w:t>(</w:t>
+      </w:r>
+      <w:r>
+        <w:rPr>
+          <w:noProof/>
+        </w:rPr>
+        <w:t>decimal</w:t>
+      </w:r>
+      <w:r>
+        <w:rPr>
+          <w:noProof/>
+        </w:rPr>
+        <w:t>)</w:t>
       </w:r>
       <w:r>
         <w:rPr>
@@ -5372,7 +5539,14 @@
           <w:b/>
           <w:noProof/>
         </w:rPr>
-        <w:t>LeutenantGeneral</w:t>
+        <w:t>Lieutenant</w:t>
+      </w:r>
+      <w:r>
+        <w:rPr>
+          <w:b/>
+          <w:noProof/>
+        </w:rPr>
+        <w:t>General</w:t>
       </w:r>
       <w:r>
         <w:rPr>
@@ -5439,8 +5613,8 @@
         </w:rPr>
         <w:t xml:space="preserve"> of the soldier. The corps can only be one of the following: </w:t>
       </w:r>
-      <w:bookmarkStart w:id="25" w:name="OLE_LINK19"/>
-      <w:bookmarkStart w:id="26" w:name="OLE_LINK20"/>
+      <w:bookmarkStart w:id="44" w:name="OLE_LINK19"/>
+      <w:bookmarkStart w:id="45" w:name="OLE_LINK20"/>
       <w:r>
         <w:rPr>
           <w:b/>
@@ -5448,16 +5622,16 @@
         </w:rPr>
         <w:t xml:space="preserve">Airforces </w:t>
       </w:r>
-      <w:bookmarkEnd w:id="25"/>
-      <w:bookmarkEnd w:id="26"/>
+      <w:bookmarkEnd w:id="44"/>
+      <w:bookmarkEnd w:id="45"/>
       <w:r>
         <w:rPr>
           <w:noProof/>
         </w:rPr>
         <w:t xml:space="preserve">or </w:t>
       </w:r>
-      <w:bookmarkStart w:id="27" w:name="OLE_LINK21"/>
-      <w:bookmarkStart w:id="28" w:name="OLE_LINK22"/>
+      <w:bookmarkStart w:id="46" w:name="OLE_LINK21"/>
+      <w:bookmarkStart w:id="47" w:name="OLE_LINK22"/>
       <w:r>
         <w:rPr>
           <w:b/>
@@ -5465,8 +5639,8 @@
         </w:rPr>
         <w:t>Marines</w:t>
       </w:r>
-      <w:bookmarkEnd w:id="27"/>
-      <w:bookmarkEnd w:id="28"/>
+      <w:bookmarkEnd w:id="46"/>
+      <w:bookmarkEnd w:id="47"/>
       <w:r>
         <w:rPr>
           <w:noProof/>
@@ -5624,8 +5798,8 @@
         </w:rPr>
         <w:t xml:space="preserve"> (</w:t>
       </w:r>
-      <w:bookmarkStart w:id="29" w:name="OLE_LINK23"/>
-      <w:bookmarkStart w:id="30" w:name="OLE_LINK24"/>
+      <w:bookmarkStart w:id="48" w:name="OLE_LINK23"/>
+      <w:bookmarkStart w:id="49" w:name="OLE_LINK24"/>
       <w:r>
         <w:rPr>
           <w:b/>
@@ -5640,16 +5814,16 @@
         </w:rPr>
         <w:t xml:space="preserve"> </w:t>
       </w:r>
-      <w:bookmarkEnd w:id="29"/>
-      <w:bookmarkEnd w:id="30"/>
+      <w:bookmarkEnd w:id="48"/>
+      <w:bookmarkEnd w:id="49"/>
       <w:r>
         <w:rPr>
           <w:noProof/>
         </w:rPr>
         <w:t xml:space="preserve">or </w:t>
       </w:r>
-      <w:bookmarkStart w:id="31" w:name="OLE_LINK25"/>
-      <w:bookmarkStart w:id="32" w:name="OLE_LINK26"/>
+      <w:bookmarkStart w:id="50" w:name="OLE_LINK25"/>
+      <w:bookmarkStart w:id="51" w:name="OLE_LINK26"/>
       <w:r>
         <w:rPr>
           <w:b/>
@@ -5658,8 +5832,8 @@
         </w:rPr>
         <w:t>Finished</w:t>
       </w:r>
-      <w:bookmarkEnd w:id="31"/>
-      <w:bookmarkEnd w:id="32"/>
+      <w:bookmarkEnd w:id="50"/>
+      <w:bookmarkEnd w:id="51"/>
       <w:r>
         <w:rPr>
           <w:noProof/>
@@ -5804,7 +5978,14 @@
           <w:b/>
           <w:noProof/>
         </w:rPr>
-        <w:t>LeutenantGeneral</w:t>
+        <w:t>Lieutenant</w:t>
+      </w:r>
+      <w:r>
+        <w:rPr>
+          <w:b/>
+          <w:noProof/>
+        </w:rPr>
+        <w:t>General</w:t>
       </w:r>
       <w:r>
         <w:rPr>
@@ -6046,7 +6227,14 @@
           <w:b/>
           <w:noProof/>
         </w:rPr>
-        <w:t>LeutenantGeneral &lt;id&gt; &lt;firstName&gt; &lt;lastName&gt;</w:t>
+        <w:t>Lieutenant</w:t>
+      </w:r>
+      <w:r>
+        <w:rPr>
+          <w:b/>
+          <w:noProof/>
+        </w:rPr>
+        <w:t>General &lt;id&gt; &lt;firstName&gt; &lt;lastName&gt;</w:t>
       </w:r>
       <w:r>
         <w:rPr>
@@ -6377,7 +6565,14 @@
           <w:b/>
           <w:noProof/>
         </w:rPr>
-        <w:t>LeutenantGeneral:</w:t>
+        <w:t>Lieutenant</w:t>
+      </w:r>
+      <w:r>
+        <w:rPr>
+          <w:b/>
+          <w:noProof/>
+        </w:rPr>
+        <w:t>General:</w:t>
       </w:r>
       <w:r>
         <w:rPr>
@@ -6443,6 +6638,7 @@
           <w:b/>
           <w:noProof/>
         </w:rPr>
+        <w:lastRenderedPageBreak/>
         <w:t>Engineer:</w:t>
       </w:r>
       <w:r>
@@ -6483,12 +6679,6 @@
           <w:rStyle w:val="CodeChar"/>
         </w:rPr>
         <w:br/>
-      </w:r>
-      <w:r>
-        <w:rPr>
-          <w:rStyle w:val="CodeChar"/>
-        </w:rPr>
-        <w:lastRenderedPageBreak/>
         <w:t xml:space="preserve">  &lt;repair2 ToString()&gt;</w:t>
       </w:r>
       <w:r>
@@ -6816,7 +7006,14 @@
                 <w:rFonts w:ascii="Consolas" w:hAnsi="Consolas" w:cs="Consolas"/>
                 <w:noProof/>
               </w:rPr>
-              <w:t>LeutenantGeneral 3 Joro Jorev 100 222 1</w:t>
+              <w:t>Lieutenant</w:t>
+            </w:r>
+            <w:r>
+              <w:rPr>
+                <w:rFonts w:ascii="Consolas" w:hAnsi="Consolas" w:cs="Consolas"/>
+                <w:noProof/>
+              </w:rPr>
+              <w:t>General 3 Joro Jorev 100 222 1</w:t>
             </w:r>
           </w:p>
           <w:p>
@@ -7274,6 +7471,7 @@
         <w:rPr>
           <w:noProof/>
         </w:rPr>
+        <w:lastRenderedPageBreak/>
         <w:t xml:space="preserve"> The </w:t>
       </w:r>
       <w:r>
@@ -7360,7 +7558,6 @@
         <w:spacing w:before="0" w:after="200"/>
       </w:pPr>
       <w:r>
-        <w:lastRenderedPageBreak/>
         <w:t xml:space="preserve">An </w:t>
       </w:r>
       <w:r>
@@ -7585,15 +7782,7 @@
         <w:t>emove operations</w:t>
       </w:r>
       <w:r>
-        <w:t xml:space="preserve"> you </w:t>
-      </w:r>
-      <w:proofErr w:type="gramStart"/>
-      <w:r>
-        <w:t>have to</w:t>
-      </w:r>
-      <w:proofErr w:type="gramEnd"/>
-      <w:r>
-        <w:t xml:space="preserve"> call on each collection. In the same manner, as with the Add operations for each collection (except the </w:t>
+        <w:t xml:space="preserve"> you have to call on each collection. In the same manner, as with the Add operations for each collection (except the </w:t>
       </w:r>
       <w:r>
         <w:rPr>
@@ -7635,15 +7824,7 @@
         <w:t>The first line</w:t>
       </w:r>
       <w:r>
-        <w:t xml:space="preserve"> will contain a random amount of strings separated by spaces - the elements you </w:t>
-      </w:r>
-      <w:proofErr w:type="gramStart"/>
-      <w:r>
-        <w:t>have to</w:t>
-      </w:r>
-      <w:proofErr w:type="gramEnd"/>
-      <w:r>
-        <w:t xml:space="preserve"> </w:t>
+        <w:t xml:space="preserve"> will contain a random amount of strings separated by spaces - the elements you have to </w:t>
       </w:r>
       <w:r>
         <w:rPr>
@@ -8047,6 +8228,7 @@
         <w:pStyle w:val="Heading3"/>
       </w:pPr>
       <w:r>
+        <w:lastRenderedPageBreak/>
         <w:t>Examples</w:t>
       </w:r>
     </w:p>
@@ -8192,7 +8374,6 @@
               <w:rPr>
                 <w:rFonts w:ascii="Consolas" w:hAnsi="Consolas" w:cs="Consolas"/>
               </w:rPr>
-              <w:lastRenderedPageBreak/>
               <w:t>0 0 0</w:t>
             </w:r>
           </w:p>
@@ -8246,7 +8427,6 @@
               <w:rPr>
                 <w:rFonts w:ascii="Consolas" w:hAnsi="Consolas" w:cs="Consolas"/>
               </w:rPr>
-              <w:lastRenderedPageBreak/>
               <w:t>one two three four five six seven</w:t>
             </w:r>
           </w:p>
@@ -8798,8 +8978,8 @@
                 <w:noProof/>
               </w:rPr>
             </w:pPr>
-            <w:bookmarkStart w:id="33" w:name="OLE_LINK27"/>
-            <w:bookmarkStart w:id="34" w:name="OLE_LINK28"/>
+            <w:bookmarkStart w:id="52" w:name="OLE_LINK27"/>
+            <w:bookmarkStart w:id="53" w:name="OLE_LINK28"/>
             <w:r>
               <w:rPr>
                 <w:rFonts w:ascii="Consolas" w:hAnsi="Consolas" w:cs="Consolas"/>
@@ -8807,8 +8987,8 @@
               </w:rPr>
               <w:t xml:space="preserve">Mr/Ms/Mrs </w:t>
             </w:r>
-            <w:bookmarkEnd w:id="33"/>
-            <w:bookmarkEnd w:id="34"/>
+            <w:bookmarkEnd w:id="52"/>
+            <w:bookmarkEnd w:id="53"/>
             <w:r>
               <w:rPr>
                 <w:rFonts w:ascii="Consolas" w:hAnsi="Consolas" w:cs="Consolas"/>
@@ -9214,7 +9394,7 @@
         </mc:Choice>
         <mc:Fallback>
           <w:pict>
-            <v:line w14:anchorId="3BB4506E" id="Straight Connector 19" o:spid="_x0000_s1026" style="position:absolute;flip:y;z-index:251660288;visibility:visible;mso-wrap-style:square;mso-width-percent:0;mso-height-percent:0;mso-wrap-distance-left:9pt;mso-wrap-distance-top:0;mso-wrap-distance-right:9pt;mso-wrap-distance-bottom:0;mso-position-horizontal:absolute;mso-position-horizontal-relative:text;mso-position-vertical:absolute;mso-position-vertical-relative:text;mso-width-percent:0;mso-height-percent:0;mso-width-relative:page;mso-height-relative:page" from="-.1pt,5.2pt" to="520.7pt,5.2pt" o:gfxdata="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" strokecolor="#f37123" strokeweight="1pt">
+            <v:line w14:anchorId="375BC097" id="Straight Connector 19" o:spid="_x0000_s1026" style="position:absolute;flip:y;z-index:251660288;visibility:visible;mso-wrap-style:square;mso-width-percent:0;mso-height-percent:0;mso-wrap-distance-left:9pt;mso-wrap-distance-top:0;mso-wrap-distance-right:9pt;mso-wrap-distance-bottom:0;mso-position-horizontal:absolute;mso-position-horizontal-relative:text;mso-position-vertical:absolute;mso-position-vertical-relative:text;mso-width-percent:0;mso-height-percent:0;mso-width-relative:page;mso-height-relative:page" from="-.1pt,5.2pt" to="520.7pt,5.2pt" o:gfxdata="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" strokecolor="#f37123" strokeweight="1pt">
               <v:stroke endcap="round"/>
             </v:line>
           </w:pict>
@@ -9958,7 +10138,7 @@
                           <wp:extent cx="201930" cy="201930"/>
                           <wp:effectExtent l="0" t="0" r="7620" b="7620"/>
                           <wp:docPr id="12" name="Picture 12">
-                            <a:hlinkClick xmlns:a="http://schemas.openxmlformats.org/drawingml/2006/main" r:id="rId3"/>
+                            <a:hlinkClick xmlns:a="http://schemas.openxmlformats.org/drawingml/2006/main" r:id="rId22"/>
                           </wp:docPr>
                           <wp:cNvGraphicFramePr>
                             <a:graphicFrameLocks xmlns:a="http://schemas.openxmlformats.org/drawingml/2006/main" noChangeAspect="1"/>
@@ -9968,7 +10148,7 @@
                               <pic:pic xmlns:pic="http://schemas.openxmlformats.org/drawingml/2006/picture">
                                 <pic:nvPicPr>
                                   <pic:cNvPr id="0" name="Picture 19">
-                                    <a:hlinkClick r:id="rId1"/>
+                                    <a:hlinkClick r:id="rId3"/>
                                   </pic:cNvPr>
                                   <pic:cNvPicPr>
                                     <a:picLocks noChangeAspect="1" noChangeArrowheads="1"/>
@@ -10697,7 +10877,7 @@
                               <w:sz w:val="18"/>
                               <w:szCs w:val="18"/>
                             </w:rPr>
-                            <w:t>9</w:t>
+                            <w:t>7</w:t>
                           </w:r>
                           <w:r>
                             <w:rPr>
@@ -10818,7 +10998,7 @@
                         <w:sz w:val="18"/>
                         <w:szCs w:val="18"/>
                       </w:rPr>
-                      <w:t>9</w:t>
+                      <w:t>7</w:t>
                     </w:r>
                     <w:r>
                       <w:rPr>
@@ -12348,7 +12528,7 @@
     <w:lsdException w:name="Table Web 2" w:semiHidden="1" w:unhideWhenUsed="1"/>
     <w:lsdException w:name="Table Web 3" w:semiHidden="1" w:unhideWhenUsed="1"/>
     <w:lsdException w:name="Balloon Text" w:semiHidden="1" w:unhideWhenUsed="1" w:qFormat="1"/>
-    <w:lsdException w:name="Table Grid" w:uiPriority="59"/>
+    <w:lsdException w:name="Table Grid" w:semiHidden="1" w:uiPriority="59" w:unhideWhenUsed="1"/>
     <w:lsdException w:name="Table Theme" w:semiHidden="1" w:unhideWhenUsed="1"/>
     <w:lsdException w:name="Placeholder Text" w:semiHidden="1"/>
     <w:lsdException w:name="No Spacing" w:uiPriority="1"/>
@@ -13010,7 +13190,6 @@
   <w:style w:type="character" w:customStyle="1" w:styleId="InternetLink">
     <w:name w:val="Internet Link"/>
     <w:basedOn w:val="DefaultParagraphFont"/>
-    <w:uiPriority w:val="99"/>
     <w:unhideWhenUsed/>
     <w:rsid w:val="005054C7"/>
     <w:rPr>
@@ -13473,7 +13652,7 @@
 </file>
 
 <file path=customXml/itemProps1.xml><?xml version="1.0" encoding="utf-8"?>
-<ds:datastoreItem xmlns:ds="http://schemas.openxmlformats.org/officeDocument/2006/customXml" ds:itemID="{87557AC3-40B7-4CE4-9A8E-EB54FAAA4588}">
+<ds:datastoreItem xmlns:ds="http://schemas.openxmlformats.org/officeDocument/2006/customXml" ds:itemID="{734DDD87-8253-4974-871B-61D825C64628}">
   <ds:schemaRefs>
     <ds:schemaRef ds:uri="http://schemas.openxmlformats.org/officeDocument/2006/bibliography"/>
   </ds:schemaRefs>

</xml_diff>